<commit_message>
Agregar mas funcionalidades al capitulo i
</commit_message>
<xml_diff>
--- a/VIRTUALIZACIÓN  PARA REDUCIR COSTOS.docx
+++ b/VIRTUALIZACIÓN  PARA REDUCIR COSTOS.docx
@@ -288,6 +288,217 @@
         </w:rPr>
         <w:lastRenderedPageBreak/>
         <w:t>mientras el número de servidores se multiplica, la diversidad de equipos impone retos en los rubros de configuración, modelos y sistemas operativos que el departamento de informática mantiene en operación, haciendo muy complicado el soporte, operación y mantenimiento en tiempo y forma de los equipos del centro de cómputo.</w:t>
+      </w:r>
+    </w:p>
+    <w:p>
+      <w:pPr>
+        <w:jc w:val="both"/>
+        <w:rPr>
+          <w:b/>
+        </w:rPr>
+      </w:pPr>
+      <w:r>
+        <w:rPr>
+          <w:b/>
+        </w:rPr>
+        <w:t xml:space="preserve">¿Qué es la virtualización? </w:t>
+      </w:r>
+    </w:p>
+    <w:p>
+      <w:pPr>
+        <w:jc w:val="both"/>
+      </w:pPr>
+      <w:r>
+        <w:t xml:space="preserve">Actualmente la virtualización es una tecnología considerada entre las diez tecnologías más importantes. La virtualización es reconocida en muchos países como una tecnología que tiene múltiples aplicaciones en la informática y computación. Su exploración apenas comienza pero su impacto se refleja en su inclusión como una habilidad clave para el perfil de contratación del profesional de las tecnologías de la información (TI). En consecuencia, empresas de capacitación como Global </w:t>
+      </w:r>
+      <w:proofErr w:type="spellStart"/>
+      <w:r>
+        <w:t>Knowledge</w:t>
+      </w:r>
+      <w:proofErr w:type="spellEnd"/>
+      <w:r>
+        <w:t xml:space="preserve"> [1] reconocen que una de las diez habilidades básicas de estos profesionales debe ser la virtualización, tendencia que aumentará en los próximos años.</w:t>
+      </w:r>
+    </w:p>
+    <w:p>
+      <w:pPr>
+        <w:jc w:val="both"/>
+      </w:pPr>
+      <w:r>
+        <w:t>Sin embargo la virtualización no es un concepto nuevo, a pesar de ser una de las tecnologías más prometedoras de los próximos años, ya en la década de los sesenta, IBM contaba con un sistema virtual compuesto de una máquina especialmente diseñada para la virtualización y un sistema operativo desarrollado para ofrecer máquinas virtuales a sus usuarios.</w:t>
+      </w:r>
+    </w:p>
+    <w:p>
+      <w:pPr>
+        <w:jc w:val="both"/>
+      </w:pPr>
+      <w:r>
+        <w:rPr>
+          <w:b/>
+        </w:rPr>
+        <w:t>Tipos de virtualización</w:t>
+      </w:r>
+      <w:r>
+        <w:t xml:space="preserve">. </w:t>
+      </w:r>
+    </w:p>
+    <w:p>
+      <w:pPr>
+        <w:jc w:val="both"/>
+      </w:pPr>
+      <w:r>
+        <w:t xml:space="preserve">Existen diversas maneras de clasificar la virtualización. En este trabajo usaremos dos por su técnica de virtualización y por su tipo de </w:t>
+      </w:r>
+      <w:proofErr w:type="spellStart"/>
+      <w:r>
+        <w:t>hipervisor</w:t>
+      </w:r>
+      <w:proofErr w:type="spellEnd"/>
+      <w:r>
+        <w:t>. Esta clasificación se observa en la tabla 1.1.</w:t>
+      </w:r>
+    </w:p>
+    <w:p>
+      <w:pPr>
+        <w:jc w:val="both"/>
+      </w:pPr>
+      <w:r>
+        <w:rPr>
+          <w:noProof/>
+          <w:lang w:eastAsia="es-EC"/>
+        </w:rPr>
+        <w:drawing>
+          <wp:inline distT="0" distB="0" distL="0" distR="0" wp14:anchorId="7AFF8972" wp14:editId="3848E6D5">
+            <wp:extent cx="5531775" cy="2534478"/>
+            <wp:effectExtent l="0" t="0" r="0" b="0"/>
+            <wp:docPr id="1" name="Imagen 1"/>
+            <wp:cNvGraphicFramePr>
+              <a:graphicFrameLocks xmlns:a="http://schemas.openxmlformats.org/drawingml/2006/main" noChangeAspect="1"/>
+            </wp:cNvGraphicFramePr>
+            <a:graphic xmlns:a="http://schemas.openxmlformats.org/drawingml/2006/main">
+              <a:graphicData uri="http://schemas.openxmlformats.org/drawingml/2006/picture">
+                <pic:pic xmlns:pic="http://schemas.openxmlformats.org/drawingml/2006/picture">
+                  <pic:nvPicPr>
+                    <pic:cNvPr id="0" name=""/>
+                    <pic:cNvPicPr/>
+                  </pic:nvPicPr>
+                  <pic:blipFill rotWithShape="1">
+                    <a:blip r:embed="rId6"/>
+                    <a:srcRect l="26335" t="50453" r="27440" b="9807"/>
+                    <a:stretch/>
+                  </pic:blipFill>
+                  <pic:spPr bwMode="auto">
+                    <a:xfrm>
+                      <a:off x="0" y="0"/>
+                      <a:ext cx="5534946" cy="2535931"/>
+                    </a:xfrm>
+                    <a:prstGeom prst="rect">
+                      <a:avLst/>
+                    </a:prstGeom>
+                    <a:ln>
+                      <a:noFill/>
+                    </a:ln>
+                    <a:extLst>
+                      <a:ext uri="{53640926-AAD7-44D8-BBD7-CCE9431645EC}">
+                        <a14:shadowObscured xmlns:a14="http://schemas.microsoft.com/office/drawing/2010/main"/>
+                      </a:ext>
+                    </a:extLst>
+                  </pic:spPr>
+                </pic:pic>
+              </a:graphicData>
+            </a:graphic>
+          </wp:inline>
+        </w:drawing>
+      </w:r>
+    </w:p>
+    <w:p>
+      <w:pPr>
+        <w:jc w:val="both"/>
+      </w:pPr>
+      <w:r>
+        <w:t xml:space="preserve">Virtualización parcial o </w:t>
+      </w:r>
+      <w:proofErr w:type="spellStart"/>
+      <w:r>
+        <w:t>paravirtualización</w:t>
+      </w:r>
+      <w:proofErr w:type="spellEnd"/>
+      <w:r>
+        <w:t xml:space="preserve">. De acuerdo con Daniel </w:t>
+      </w:r>
+      <w:proofErr w:type="spellStart"/>
+      <w:r>
+        <w:t>Coletti</w:t>
+      </w:r>
+      <w:proofErr w:type="spellEnd"/>
+      <w:r>
+        <w:t xml:space="preserve"> [12] el sistema operativo se basa en una ejecución de anillos (</w:t>
+      </w:r>
+      <w:proofErr w:type="spellStart"/>
+      <w:r>
+        <w:t>Rings</w:t>
+      </w:r>
+      <w:proofErr w:type="spellEnd"/>
+      <w:r>
+        <w:t xml:space="preserve">), donde el anillo 0 es el que más privilegios tiene, en este anillo también reside el sistema operativo. La técnica de virtualización conocida como </w:t>
+      </w:r>
+      <w:proofErr w:type="spellStart"/>
+      <w:r>
+        <w:t>paravirtualización</w:t>
+      </w:r>
+      <w:proofErr w:type="spellEnd"/>
+      <w:r>
+        <w:t xml:space="preserve"> modifica el sistema operativo para que se ejecute en el anillo 1 mientras que el </w:t>
+      </w:r>
+      <w:proofErr w:type="spellStart"/>
+      <w:r>
+        <w:t>hipervisor</w:t>
+      </w:r>
+      <w:proofErr w:type="spellEnd"/>
+      <w:r>
+        <w:t xml:space="preserve"> se ejecuta en el nivel 0. Este enfoque tiene la ventaja de proporcionar niveles de privilegio elevados al </w:t>
+      </w:r>
+      <w:proofErr w:type="spellStart"/>
+      <w:r>
+        <w:t>hipervisor</w:t>
+      </w:r>
+      <w:proofErr w:type="spellEnd"/>
+      <w:r>
+        <w:t xml:space="preserve">, pero tiene grandes desventajas. La </w:t>
+      </w:r>
+      <w:r>
+        <w:lastRenderedPageBreak/>
+        <w:t>primera de ellas es que modifica el sistema operativo. Estas modificaciones son permitidas en sistemas de plataforma abierta pero están severamente restringidas en sistemas propietarios, ejemplo Windows, haciéndolo impráctico para este tipo de sistema operativo. Por otra parte, cada sistema modificado es una nueva versión de sistema operativo. El resultado es que la complejidad de versiones se incrementa obligando al administrador a llevar un control de los sistemas operativos modificados que maneja.</w:t>
+      </w:r>
+    </w:p>
+    <w:p>
+      <w:pPr>
+        <w:jc w:val="both"/>
+      </w:pPr>
+      <w:r>
+        <w:rPr>
+          <w:b/>
+        </w:rPr>
+        <w:t>Virtualización asistida por hardware.</w:t>
+      </w:r>
+      <w:r>
+        <w:t xml:space="preserve"> </w:t>
+      </w:r>
+    </w:p>
+    <w:p>
+      <w:pPr>
+        <w:jc w:val="both"/>
+      </w:pPr>
+      <w:r>
+        <w:t xml:space="preserve">Este enfoque, fuertemente apoyado por los fabricantes de hardware, es la creación de un anillo adicional, conocido como el anillo -1, dedicado exclusivamente a las peticiones de sistemas virtuales. Aunque es una tecnología bastante prometedora, es también muy reciente y sus niveles de desarrollo no le permiten competir con las soluciones de virtualización directa e incluso las de </w:t>
+      </w:r>
+      <w:proofErr w:type="spellStart"/>
+      <w:r>
+        <w:t>paravirtualización</w:t>
+      </w:r>
+      <w:proofErr w:type="spellEnd"/>
+      <w:r>
+        <w:t>. Pese a ello, es una tecnología que promete ser la dominante en un futuro próximo.</w:t>
       </w:r>
     </w:p>
     <w:p>

</xml_diff>